<commit_message>
added diagrams for angle to
</commit_message>
<xml_diff>
--- a/writeup/current/comp4 project v2.8.docx
+++ b/writeup/current/comp4 project v2.8.docx
@@ -3494,16 +3494,8 @@
         <w:rPr>
           <w:highlight w:val="yellow"/>
         </w:rPr>
-        <w:t xml:space="preserve">What evolution is not/common misconceptions – </w:t>
-      </w:r>
-      <w:proofErr w:type="gramStart"/>
-      <w:r>
-        <w:rPr>
-          <w:highlight w:val="yellow"/>
-        </w:rPr>
-        <w:t>Lamarckism.</w:t>
-      </w:r>
-      <w:proofErr w:type="gramEnd"/>
+        <w:t>What evolution is not/common misconceptions – Lamarckism.</w:t>
+      </w:r>
     </w:p>
     <w:p>
       <w:pPr>
@@ -4021,13 +4013,8 @@
               <w:spacing w:after="240"/>
             </w:pPr>
             <w:r>
-              <w:t xml:space="preserve">Dimitri </w:t>
-            </w:r>
-            <w:proofErr w:type="spellStart"/>
-            <w:r>
-              <w:t>Bilenkin</w:t>
-            </w:r>
-            <w:proofErr w:type="spellEnd"/>
+              <w:t>Dimitri Bilenkin</w:t>
+            </w:r>
           </w:p>
           <w:p>
             <w:pPr>
@@ -4101,15 +4088,7 @@
               <w:spacing w:after="240"/>
             </w:pPr>
             <w:r>
-              <w:t xml:space="preserve">Good use of statistics/data presenting them to the user as </w:t>
-            </w:r>
-            <w:proofErr w:type="spellStart"/>
-            <w:r>
-              <w:t>a</w:t>
-            </w:r>
-            <w:proofErr w:type="spellEnd"/>
-            <w:r>
-              <w:t xml:space="preserve"> easy to read graph</w:t>
+              <w:t>Good use of statistics/data presenting them to the user as a easy to read graph</w:t>
             </w:r>
           </w:p>
           <w:p>
@@ -6253,12 +6232,7 @@
         <w:t>energy intake from food</w:t>
       </w:r>
       <w:r>
-        <w:t xml:space="preserve"> needed for ant to survive depe</w:t>
-      </w:r>
-      <w:bookmarkStart w:id="13" w:name="_GoBack"/>
-      <w:bookmarkEnd w:id="13"/>
-      <w:r>
-        <w:t>nding on the size and speed of the ants so not to make it unfair.</w:t>
+        <w:t xml:space="preserve"> needed for ant to survive depending on the size and speed of the ants so not to make it unfair.</w:t>
       </w:r>
     </w:p>
     <w:p>
@@ -6269,7 +6243,7 @@
           <w:numId w:val="26"/>
         </w:numPr>
       </w:pPr>
-      <w:commentRangeStart w:id="14"/>
+      <w:commentRangeStart w:id="13"/>
       <w:r>
         <w:t xml:space="preserve">The simulation must model </w:t>
       </w:r>
@@ -6309,12 +6283,12 @@
       <w:r>
         <w:t>).</w:t>
       </w:r>
-      <w:commentRangeEnd w:id="14"/>
+      <w:commentRangeEnd w:id="13"/>
       <w:r>
         <w:rPr>
           <w:rStyle w:val="CommentReference"/>
         </w:rPr>
-        <w:commentReference w:id="14"/>
+        <w:commentReference w:id="13"/>
       </w:r>
     </w:p>
     <w:p>
@@ -6690,7 +6664,7 @@
         <w:pStyle w:val="Heading2"/>
         <w:spacing w:after="240"/>
       </w:pPr>
-      <w:bookmarkStart w:id="15" w:name="_Toc379732364"/>
+      <w:bookmarkStart w:id="14" w:name="_Toc379732364"/>
       <w:r>
         <w:lastRenderedPageBreak/>
         <w:t>Appraisal of p</w:t>
@@ -6698,7 +6672,7 @@
       <w:r>
         <w:t>otential solutions</w:t>
       </w:r>
-      <w:bookmarkEnd w:id="15"/>
+      <w:bookmarkEnd w:id="14"/>
     </w:p>
     <w:p>
       <w:pPr>
@@ -6930,13 +6904,8 @@
         <w:t>However the complexity of the project may increase due to the use of multiple languages</w:t>
       </w:r>
       <w:r>
-        <w:t xml:space="preserve"> (HTML, CSS, </w:t>
-      </w:r>
-      <w:proofErr w:type="gramStart"/>
-      <w:r>
-        <w:t>JavaScript</w:t>
-      </w:r>
-      <w:proofErr w:type="gramEnd"/>
+        <w:t xml:space="preserve"> (HTML, CSS, JavaScript</w:t>
+      </w:r>
       <w:r>
         <w:t xml:space="preserve">) and the added complication of </w:t>
       </w:r>
@@ -7184,11 +7153,11 @@
         <w:pStyle w:val="Heading2"/>
         <w:spacing w:after="240"/>
       </w:pPr>
-      <w:bookmarkStart w:id="16" w:name="_Toc379732365"/>
+      <w:bookmarkStart w:id="15" w:name="_Toc379732365"/>
       <w:r>
         <w:t>Justification of chosen solution</w:t>
       </w:r>
-      <w:bookmarkEnd w:id="16"/>
+      <w:bookmarkEnd w:id="15"/>
     </w:p>
     <w:p>
       <w:r>
@@ -7326,7 +7295,7 @@
         <w:pStyle w:val="Heading1"/>
         <w:spacing w:after="240"/>
       </w:pPr>
-      <w:bookmarkStart w:id="17" w:name="_Toc379732366"/>
+      <w:bookmarkStart w:id="16" w:name="_Toc379732366"/>
       <w:r>
         <w:lastRenderedPageBreak/>
         <w:t xml:space="preserve">Section 2: </w:t>
@@ -7334,7 +7303,7 @@
       <w:r>
         <w:t>Design</w:t>
       </w:r>
-      <w:bookmarkEnd w:id="17"/>
+      <w:bookmarkEnd w:id="16"/>
     </w:p>
     <w:p>
       <w:pPr>
@@ -7588,11 +7557,11 @@
         <w:pStyle w:val="Heading2"/>
         <w:spacing w:after="240"/>
       </w:pPr>
-      <w:bookmarkStart w:id="18" w:name="_Toc379732367"/>
+      <w:bookmarkStart w:id="17" w:name="_Toc379732367"/>
       <w:r>
         <w:t>Overall system design</w:t>
       </w:r>
-      <w:bookmarkEnd w:id="18"/>
+      <w:bookmarkEnd w:id="17"/>
     </w:p>
     <w:p>
       <w:pPr>
@@ -7778,15 +7747,7 @@
         <w:ind w:left="360"/>
       </w:pPr>
       <w:r>
-        <w:t xml:space="preserve">The main limiting factor for all of the characteristics is food, the more favourable a characteristic is e.g. bigger eyes, </w:t>
-      </w:r>
-      <w:proofErr w:type="gramStart"/>
-      <w:r>
-        <w:t>the</w:t>
-      </w:r>
-      <w:proofErr w:type="gramEnd"/>
-      <w:r>
-        <w:t xml:space="preserve"> larger the amount of food the ant will need to eat </w:t>
+        <w:t xml:space="preserve">The main limiting factor for all of the characteristics is food, the more favourable a characteristic is e.g. bigger eyes, the larger the amount of food the ant will need to eat </w:t>
       </w:r>
       <w:r>
         <w:t>to survive</w:t>
@@ -8024,24 +7985,24 @@
         <w:pStyle w:val="Heading2"/>
         <w:spacing w:after="240"/>
       </w:pPr>
-      <w:bookmarkStart w:id="19" w:name="_Toc379732368"/>
+      <w:bookmarkStart w:id="18" w:name="_Toc379732368"/>
       <w:r>
         <w:lastRenderedPageBreak/>
         <w:t>Description of modular structure of system</w:t>
       </w:r>
-      <w:bookmarkEnd w:id="19"/>
+      <w:bookmarkEnd w:id="18"/>
     </w:p>
     <w:p>
       <w:pPr>
         <w:pStyle w:val="Heading2"/>
         <w:spacing w:after="240"/>
       </w:pPr>
-      <w:bookmarkStart w:id="20" w:name="_Toc379732369"/>
-      <w:commentRangeStart w:id="21"/>
+      <w:bookmarkStart w:id="19" w:name="_Toc379732369"/>
+      <w:commentRangeStart w:id="20"/>
       <w:r>
         <w:t>Definition of data requirements (Design Data Dictionary)</w:t>
       </w:r>
-      <w:commentRangeEnd w:id="21"/>
+      <w:commentRangeEnd w:id="20"/>
       <w:r>
         <w:rPr>
           <w:rStyle w:val="CommentReference"/>
@@ -8050,38 +8011,102 @@
           <w:bCs/>
           <w:color w:val="auto"/>
         </w:rPr>
-        <w:commentReference w:id="21"/>
-      </w:r>
-      <w:bookmarkEnd w:id="20"/>
+        <w:commentReference w:id="20"/>
+      </w:r>
+      <w:bookmarkEnd w:id="19"/>
+    </w:p>
+    <w:p>
+      <w:pPr>
+        <w:pStyle w:val="Heading3"/>
+      </w:pPr>
+      <w:r>
+        <w:t>File organisation</w:t>
+      </w:r>
+    </w:p>
+    <w:p>
+      <w:r>
+        <w:rPr>
+          <w:noProof/>
+          <w:lang w:eastAsia="en-GB"/>
+        </w:rPr>
+        <w:drawing>
+          <wp:inline distT="0" distB="0" distL="0" distR="0" wp14:anchorId="2C6FF58F" wp14:editId="029FB50B">
+            <wp:extent cx="3609975" cy="4876800"/>
+            <wp:effectExtent l="0" t="0" r="0" b="0"/>
+            <wp:docPr id="1" name="Picture 1" descr="C:\Dropbox\projects\Ant-Simulation\writeup\assests\Design\file structure\file structure.png"/>
+            <wp:cNvGraphicFramePr>
+              <a:graphicFrameLocks xmlns:a="http://schemas.openxmlformats.org/drawingml/2006/main" noChangeAspect="1"/>
+            </wp:cNvGraphicFramePr>
+            <a:graphic xmlns:a="http://schemas.openxmlformats.org/drawingml/2006/main">
+              <a:graphicData uri="http://schemas.openxmlformats.org/drawingml/2006/picture">
+                <pic:pic xmlns:pic="http://schemas.openxmlformats.org/drawingml/2006/picture">
+                  <pic:nvPicPr>
+                    <pic:cNvPr id="0" name="Picture 1" descr="C:\Dropbox\projects\Ant-Simulation\writeup\assests\Design\file structure\file structure.png"/>
+                    <pic:cNvPicPr>
+                      <a:picLocks noChangeAspect="1" noChangeArrowheads="1"/>
+                    </pic:cNvPicPr>
+                  </pic:nvPicPr>
+                  <pic:blipFill>
+                    <a:blip r:embed="rId14">
+                      <a:extLst>
+                        <a:ext uri="{28A0092B-C50C-407E-A947-70E740481C1C}">
+                          <a14:useLocalDpi xmlns:a14="http://schemas.microsoft.com/office/drawing/2010/main" val="0"/>
+                        </a:ext>
+                      </a:extLst>
+                    </a:blip>
+                    <a:srcRect/>
+                    <a:stretch>
+                      <a:fillRect/>
+                    </a:stretch>
+                  </pic:blipFill>
+                  <pic:spPr bwMode="auto">
+                    <a:xfrm>
+                      <a:off x="0" y="0"/>
+                      <a:ext cx="3609975" cy="4876800"/>
+                    </a:xfrm>
+                    <a:prstGeom prst="rect">
+                      <a:avLst/>
+                    </a:prstGeom>
+                    <a:noFill/>
+                    <a:ln>
+                      <a:noFill/>
+                    </a:ln>
+                  </pic:spPr>
+                </pic:pic>
+              </a:graphicData>
+            </a:graphic>
+          </wp:inline>
+        </w:drawing>
+      </w:r>
     </w:p>
     <w:p>
       <w:pPr>
         <w:pStyle w:val="Heading2"/>
         <w:spacing w:after="240"/>
       </w:pPr>
-      <w:bookmarkStart w:id="22" w:name="_Toc379732370"/>
+      <w:bookmarkStart w:id="21" w:name="_Toc379732370"/>
       <w:r>
         <w:t>Description of record structure</w:t>
       </w:r>
+      <w:bookmarkEnd w:id="21"/>
+    </w:p>
+    <w:p>
+      <w:r>
+        <w:t>This is not applicable fo</w:t>
+      </w:r>
+      <w:r>
+        <w:t>r my project as there are no databases used.</w:t>
+      </w:r>
+    </w:p>
+    <w:p>
+      <w:pPr>
+        <w:pStyle w:val="Heading2"/>
+      </w:pPr>
+      <w:bookmarkStart w:id="22" w:name="_Toc379732371"/>
+      <w:r>
+        <w:t>File organisation and processing</w:t>
+      </w:r>
       <w:bookmarkEnd w:id="22"/>
-    </w:p>
-    <w:p>
-      <w:r>
-        <w:t>This is not applicable fo</w:t>
-      </w:r>
-      <w:r>
-        <w:t>r my project as there are no databases used.</w:t>
-      </w:r>
-    </w:p>
-    <w:p>
-      <w:pPr>
-        <w:pStyle w:val="Heading2"/>
-      </w:pPr>
-      <w:bookmarkStart w:id="23" w:name="_Toc379732371"/>
-      <w:r>
-        <w:t>File organisation and processing</w:t>
-      </w:r>
-      <w:bookmarkEnd w:id="23"/>
     </w:p>
     <w:p>
       <w:r>
@@ -8099,15 +8124,15 @@
         <w:pStyle w:val="Heading2"/>
         <w:spacing w:after="240"/>
       </w:pPr>
-      <w:bookmarkStart w:id="24" w:name="_Toc379732372"/>
+      <w:bookmarkStart w:id="23" w:name="_Toc379732372"/>
       <w:r>
         <w:t xml:space="preserve">Validation </w:t>
       </w:r>
-      <w:commentRangeStart w:id="25"/>
+      <w:commentRangeStart w:id="24"/>
       <w:r>
         <w:t>required</w:t>
       </w:r>
-      <w:commentRangeEnd w:id="25"/>
+      <w:commentRangeEnd w:id="24"/>
       <w:r>
         <w:rPr>
           <w:rStyle w:val="CommentReference"/>
@@ -8116,23 +8141,28 @@
           <w:bCs/>
           <w:color w:val="auto"/>
         </w:rPr>
-        <w:commentReference w:id="25"/>
-      </w:r>
-      <w:bookmarkEnd w:id="24"/>
+        <w:commentReference w:id="24"/>
+      </w:r>
+      <w:bookmarkEnd w:id="23"/>
+    </w:p>
+    <w:p>
+      <w:r>
+        <w:t>Input validation will be done by sliders, this will reduce the amount of validation of input needed as it restricts the user to input values within a specific range and of a specific type.</w:t>
+      </w:r>
     </w:p>
     <w:p>
       <w:pPr>
         <w:pStyle w:val="Heading2"/>
         <w:spacing w:after="240"/>
       </w:pPr>
-      <w:bookmarkStart w:id="26" w:name="_Toc379732373"/>
+      <w:bookmarkStart w:id="25" w:name="_Toc379732373"/>
       <w:r>
         <w:t>Identification</w:t>
       </w:r>
       <w:r>
         <w:t xml:space="preserve"> of storage media</w:t>
       </w:r>
-      <w:bookmarkEnd w:id="26"/>
+      <w:bookmarkEnd w:id="25"/>
     </w:p>
     <w:p>
       <w:r>
@@ -8144,8 +8174,9 @@
         <w:pStyle w:val="Heading2"/>
         <w:spacing w:after="240"/>
       </w:pPr>
-      <w:bookmarkStart w:id="27" w:name="_Toc379732374"/>
-      <w:r>
+      <w:bookmarkStart w:id="26" w:name="_Toc379732374"/>
+      <w:r>
+        <w:lastRenderedPageBreak/>
         <w:t>Identification</w:t>
       </w:r>
       <w:r>
@@ -8166,21 +8197,671 @@
       <w:r>
         <w:t>algorithms</w:t>
       </w:r>
-      <w:bookmarkEnd w:id="27"/>
+      <w:bookmarkEnd w:id="26"/>
+    </w:p>
+    <w:p>
+      <w:pPr>
+        <w:pStyle w:val="Heading3"/>
+      </w:pPr>
+      <w:r>
+        <w:t>Angle between two points</w:t>
+      </w:r>
+    </w:p>
+    <w:p>
+      <w:r>
+        <w:rPr>
+          <w:noProof/>
+          <w:lang w:eastAsia="en-GB"/>
+        </w:rPr>
+        <mc:AlternateContent>
+          <mc:Choice Requires="wpg">
+            <w:drawing>
+              <wp:anchor distT="0" distB="0" distL="114300" distR="114300" simplePos="0" relativeHeight="251663872" behindDoc="0" locked="0" layoutInCell="1" allowOverlap="1" wp14:anchorId="44C84A41" wp14:editId="6129F873">
+                <wp:simplePos x="0" y="0"/>
+                <wp:positionH relativeFrom="column">
+                  <wp:posOffset>1323975</wp:posOffset>
+                </wp:positionH>
+                <wp:positionV relativeFrom="paragraph">
+                  <wp:posOffset>371475</wp:posOffset>
+                </wp:positionV>
+                <wp:extent cx="2943225" cy="1781175"/>
+                <wp:effectExtent l="0" t="0" r="0" b="0"/>
+                <wp:wrapTopAndBottom/>
+                <wp:docPr id="14" name="Group 14"/>
+                <wp:cNvGraphicFramePr/>
+                <a:graphic xmlns:a="http://schemas.openxmlformats.org/drawingml/2006/main">
+                  <a:graphicData uri="http://schemas.microsoft.com/office/word/2010/wordprocessingGroup">
+                    <wpg:wgp>
+                      <wpg:cNvGrpSpPr/>
+                      <wpg:grpSpPr>
+                        <a:xfrm>
+                          <a:off x="0" y="0"/>
+                          <a:ext cx="2943225" cy="1781175"/>
+                          <a:chOff x="0" y="0"/>
+                          <a:chExt cx="2943225" cy="1781175"/>
+                        </a:xfrm>
+                      </wpg:grpSpPr>
+                      <wpg:grpSp>
+                        <wpg:cNvPr id="11" name="Group 11"/>
+                        <wpg:cNvGrpSpPr/>
+                        <wpg:grpSpPr>
+                          <a:xfrm>
+                            <a:off x="0" y="0"/>
+                            <a:ext cx="2543175" cy="1781175"/>
+                            <a:chOff x="0" y="0"/>
+                            <a:chExt cx="2543175" cy="1781175"/>
+                          </a:xfrm>
+                        </wpg:grpSpPr>
+                        <pic:pic xmlns:pic="http://schemas.openxmlformats.org/drawingml/2006/picture">
+                          <pic:nvPicPr>
+                            <pic:cNvPr id="4" name="Picture 4" descr="C:\Dropbox\projects\Ant-Simulation\writeup\assests\Algorithms\boundary\Angle between two points diagram.png"/>
+                            <pic:cNvPicPr>
+                              <a:picLocks noChangeAspect="1"/>
+                            </pic:cNvPicPr>
+                          </pic:nvPicPr>
+                          <pic:blipFill>
+                            <a:blip r:embed="rId15">
+                              <a:extLst>
+                                <a:ext uri="{28A0092B-C50C-407E-A947-70E740481C1C}">
+                                  <a14:useLocalDpi xmlns:a14="http://schemas.microsoft.com/office/drawing/2010/main" val="0"/>
+                                </a:ext>
+                              </a:extLst>
+                            </a:blip>
+                            <a:srcRect/>
+                            <a:stretch>
+                              <a:fillRect/>
+                            </a:stretch>
+                          </pic:blipFill>
+                          <pic:spPr bwMode="auto">
+                            <a:xfrm>
+                              <a:off x="381000" y="0"/>
+                              <a:ext cx="2162175" cy="1781175"/>
+                            </a:xfrm>
+                            <a:prstGeom prst="rect">
+                              <a:avLst/>
+                            </a:prstGeom>
+                            <a:noFill/>
+                            <a:ln>
+                              <a:noFill/>
+                            </a:ln>
+                          </pic:spPr>
+                        </pic:pic>
+                        <wps:wsp>
+                          <wps:cNvPr id="8" name="Text Box 2"/>
+                          <wps:cNvSpPr txBox="1">
+                            <a:spLocks noChangeArrowheads="1"/>
+                          </wps:cNvSpPr>
+                          <wps:spPr bwMode="auto">
+                            <a:xfrm>
+                              <a:off x="0" y="1447800"/>
+                              <a:ext cx="581025" cy="300355"/>
+                            </a:xfrm>
+                            <a:prstGeom prst="rect">
+                              <a:avLst/>
+                            </a:prstGeom>
+                            <a:noFill/>
+                            <a:ln w="9525">
+                              <a:noFill/>
+                              <a:miter lim="800000"/>
+                              <a:headEnd/>
+                              <a:tailEnd/>
+                            </a:ln>
+                          </wps:spPr>
+                          <wps:txbx>
+                            <w:txbxContent>
+                              <w:p>
+                                <w:r>
+                                  <w:t>coord</w:t>
+                                </w:r>
+                              </w:p>
+                            </w:txbxContent>
+                          </wps:txbx>
+                          <wps:bodyPr rot="0" vert="horz" wrap="square" lIns="91440" tIns="45720" rIns="91440" bIns="45720" anchor="t" anchorCtr="0">
+                            <a:noAutofit/>
+                          </wps:bodyPr>
+                        </wps:wsp>
+                      </wpg:grpSp>
+                      <wps:wsp>
+                        <wps:cNvPr id="10" name="Text Box 2"/>
+                        <wps:cNvSpPr txBox="1">
+                          <a:spLocks noChangeArrowheads="1"/>
+                        </wps:cNvSpPr>
+                        <wps:spPr bwMode="auto">
+                          <a:xfrm>
+                            <a:off x="2362200" y="28575"/>
+                            <a:ext cx="581025" cy="290830"/>
+                          </a:xfrm>
+                          <a:prstGeom prst="rect">
+                            <a:avLst/>
+                          </a:prstGeom>
+                          <a:noFill/>
+                          <a:ln w="9525">
+                            <a:noFill/>
+                            <a:miter lim="800000"/>
+                            <a:headEnd/>
+                            <a:tailEnd/>
+                          </a:ln>
+                        </wps:spPr>
+                        <wps:txbx>
+                          <w:txbxContent>
+                            <w:p>
+                              <w:r>
+                                <w:t>target</w:t>
+                              </w:r>
+                            </w:p>
+                          </w:txbxContent>
+                        </wps:txbx>
+                        <wps:bodyPr rot="0" vert="horz" wrap="square" lIns="91440" tIns="45720" rIns="91440" bIns="45720" anchor="t" anchorCtr="0">
+                          <a:noAutofit/>
+                        </wps:bodyPr>
+                      </wps:wsp>
+                    </wpg:wgp>
+                  </a:graphicData>
+                </a:graphic>
+              </wp:anchor>
+            </w:drawing>
+          </mc:Choice>
+          <mc:Fallback>
+            <w:pict>
+              <v:group w14:anchorId="44C84A41" id="Group 14" o:spid="_x0000_s1026" style="position:absolute;left:0;text-align:left;margin-left:104.25pt;margin-top:29.25pt;width:231.75pt;height:140.25pt;z-index:251663872" coordsize="29432,17811" o:gfxdata="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">
+                <v:group id="Group 11" o:spid="_x0000_s1027" style="position:absolute;width:25431;height:17811" coordsize="25431,17811" o:gfxdata="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">
+                  <v:shapetype id="_x0000_t75" coordsize="21600,21600" o:spt="75" o:preferrelative="t" path="m@4@5l@4@11@9@11@9@5xe" filled="f" stroked="f">
+                    <v:stroke joinstyle="miter"/>
+                    <v:formulas>
+                      <v:f eqn="if lineDrawn pixelLineWidth 0"/>
+                      <v:f eqn="sum @0 1 0"/>
+                      <v:f eqn="sum 0 0 @1"/>
+                      <v:f eqn="prod @2 1 2"/>
+                      <v:f eqn="prod @3 21600 pixelWidth"/>
+                      <v:f eqn="prod @3 21600 pixelHeight"/>
+                      <v:f eqn="sum @0 0 1"/>
+                      <v:f eqn="prod @6 1 2"/>
+                      <v:f eqn="prod @7 21600 pixelWidth"/>
+                      <v:f eqn="sum @8 21600 0"/>
+                      <v:f eqn="prod @7 21600 pixelHeight"/>
+                      <v:f eqn="sum @10 21600 0"/>
+                    </v:formulas>
+                    <v:path o:extrusionok="f" gradientshapeok="t" o:connecttype="rect"/>
+                    <o:lock v:ext="edit" aspectratio="t"/>
+                  </v:shapetype>
+                  <v:shape id="Picture 4" o:spid="_x0000_s1028" type="#_x0000_t75" style="position:absolute;left:3810;width:21621;height:17811;visibility:visible;mso-wrap-style:square" o:gfxdata="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">
+                    <v:imagedata r:id="rId16" o:title="Angle between two points diagram"/>
+                    <v:path arrowok="t"/>
+                  </v:shape>
+                  <v:shapetype id="_x0000_t202" coordsize="21600,21600" o:spt="202" path="m,l,21600r21600,l21600,xe">
+                    <v:stroke joinstyle="miter"/>
+                    <v:path gradientshapeok="t" o:connecttype="rect"/>
+                  </v:shapetype>
+                  <v:shape id="_x0000_s1029" type="#_x0000_t202" style="position:absolute;top:14478;width:5810;height:3003;visibility:visible;mso-wrap-style:square;v-text-anchor:top" o:gfxdata="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" filled="f" stroked="f">
+                    <v:textbox>
+                      <w:txbxContent>
+                        <w:p>
+                          <w:r>
+                            <w:t>coord</w:t>
+                          </w:r>
+                        </w:p>
+                      </w:txbxContent>
+                    </v:textbox>
+                  </v:shape>
+                </v:group>
+                <v:shape id="_x0000_s1030" type="#_x0000_t202" style="position:absolute;left:23622;top:285;width:5810;height:2909;visibility:visible;mso-wrap-style:square;v-text-anchor:top" o:gfxdata="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" filled="f" stroked="f">
+                  <v:textbox>
+                    <w:txbxContent>
+                      <w:p>
+                        <w:r>
+                          <w:t>target</w:t>
+                        </w:r>
+                      </w:p>
+                    </w:txbxContent>
+                  </v:textbox>
+                </v:shape>
+                <w10:wrap type="topAndBottom"/>
+              </v:group>
+            </w:pict>
+          </mc:Fallback>
+        </mc:AlternateContent>
+      </w:r>
+      <w:r>
+        <w:t>Find the angle from the horizontal in radians between two coordinates.</w:t>
+      </w:r>
+    </w:p>
+    <w:p/>
+    <w:p>
+      <w:pPr>
+        <w:pStyle w:val="CodeBlock"/>
+      </w:pPr>
+      <w:r>
+        <w:rPr>
+          <w:b/>
+        </w:rPr>
+        <w:t>DECLARE</w:t>
+      </w:r>
+      <w:r>
+        <w:t xml:space="preserve"> integer dx</w:t>
+      </w:r>
+    </w:p>
+    <w:p>
+      <w:pPr>
+        <w:pStyle w:val="CodeBlock"/>
+      </w:pPr>
+      <w:r>
+        <w:rPr>
+          <w:b/>
+        </w:rPr>
+        <w:t>DECLARE</w:t>
+      </w:r>
+      <w:r>
+        <w:t xml:space="preserve"> </w:t>
+      </w:r>
+      <w:r>
+        <w:t>integer dy</w:t>
+      </w:r>
+    </w:p>
+    <w:p>
+      <w:pPr>
+        <w:pStyle w:val="CodeBlock"/>
+      </w:pPr>
+    </w:p>
+    <w:p>
+      <w:pPr>
+        <w:pStyle w:val="CodeBlock"/>
+      </w:pPr>
+      <w:r>
+        <w:rPr>
+          <w:b/>
+        </w:rPr>
+        <w:t>SET</w:t>
+      </w:r>
+      <w:r>
+        <w:t xml:space="preserve"> </w:t>
+      </w:r>
+      <w:r>
+        <w:t>dx = targetX - coordX</w:t>
+      </w:r>
+    </w:p>
+    <w:p>
+      <w:pPr>
+        <w:pStyle w:val="CodeBlock"/>
+      </w:pPr>
+      <w:r>
+        <w:rPr>
+          <w:b/>
+        </w:rPr>
+        <w:t>SET</w:t>
+      </w:r>
+      <w:r>
+        <w:t xml:space="preserve"> </w:t>
+      </w:r>
+      <w:r>
+        <w:t>dy = targetY</w:t>
+      </w:r>
+      <w:r>
+        <w:t xml:space="preserve"> - coordY</w:t>
+      </w:r>
+    </w:p>
+    <w:p>
+      <w:pPr>
+        <w:pStyle w:val="CodeBlock"/>
+      </w:pPr>
+    </w:p>
+    <w:p>
+      <w:pPr>
+        <w:pStyle w:val="CodeBlock"/>
+      </w:pPr>
+      <w:r>
+        <w:rPr>
+          <w:b/>
+        </w:rPr>
+        <w:t>RETURN</w:t>
+      </w:r>
+      <w:r>
+        <w:t xml:space="preserve"> atan2(dy, dx) + Math.PI / 2;</w:t>
+      </w:r>
     </w:p>
     <w:p>
       <w:pPr>
         <w:pStyle w:val="Heading2"/>
         <w:spacing w:after="240"/>
       </w:pPr>
-      <w:bookmarkStart w:id="28" w:name="_Toc379732375"/>
+      <w:bookmarkStart w:id="27" w:name="_Toc379732375"/>
+      <w:r>
+        <w:t>Boundary</w:t>
+      </w:r>
+    </w:p>
+    <w:p>
+      <w:r>
+        <w:t xml:space="preserve">The map will act like a torus i.e. if an ant goes off one side of the map, it will reappear on the other side of the map. This pseudo code will update a coordinate to its </w:t>
+      </w:r>
+      <w:r>
+        <w:rPr>
+          <w:i/>
+        </w:rPr>
+        <w:t>wrapped</w:t>
+      </w:r>
+      <w:r>
+        <w:t xml:space="preserve"> coordinate if needed.</w:t>
+      </w:r>
+    </w:p>
+    <w:p>
+      <w:pPr>
+        <w:pStyle w:val="CodeBlock"/>
+      </w:pPr>
+      <w:r>
+        <w:rPr>
+          <w:b/>
+        </w:rPr>
+        <w:t>IF</w:t>
+      </w:r>
+      <w:r>
+        <w:t xml:space="preserve"> (coordX &lt; boundsXMmin)</w:t>
+      </w:r>
+    </w:p>
+    <w:p>
+      <w:pPr>
+        <w:pStyle w:val="CodeBlock"/>
+      </w:pPr>
+      <w:r>
+        <w:t xml:space="preserve">    </w:t>
+      </w:r>
+      <w:r>
+        <w:rPr>
+          <w:b/>
+        </w:rPr>
+        <w:t>SET</w:t>
+      </w:r>
+      <w:r>
+        <w:t xml:space="preserve"> </w:t>
+      </w:r>
+      <w:r>
+        <w:t>coordX = boundsXMax - abs(coordX)</w:t>
+      </w:r>
+    </w:p>
+    <w:p>
+      <w:pPr>
+        <w:pStyle w:val="CodeBlock"/>
+      </w:pPr>
+      <w:r>
+        <w:rPr>
+          <w:b/>
+        </w:rPr>
+        <w:t>ELSE IF</w:t>
+      </w:r>
+      <w:r>
+        <w:t xml:space="preserve"> (coordX &gt;= boundsXMax)</w:t>
+      </w:r>
+    </w:p>
+    <w:p>
+      <w:pPr>
+        <w:pStyle w:val="CodeBlock"/>
+      </w:pPr>
+      <w:r>
+        <w:t xml:space="preserve">    </w:t>
+      </w:r>
+      <w:r>
+        <w:rPr>
+          <w:b/>
+        </w:rPr>
+        <w:t>SET</w:t>
+      </w:r>
+      <w:r>
+        <w:t xml:space="preserve"> </w:t>
+      </w:r>
+      <w:r>
+        <w:t>coordX = coordX - boundsXMax</w:t>
+      </w:r>
+    </w:p>
+    <w:p>
+      <w:pPr>
+        <w:pStyle w:val="CodeBlock"/>
+      </w:pPr>
+    </w:p>
+    <w:p>
+      <w:pPr>
+        <w:pStyle w:val="CodeBlock"/>
+      </w:pPr>
+      <w:r>
+        <w:rPr>
+          <w:b/>
+        </w:rPr>
+        <w:t>IF</w:t>
+      </w:r>
+      <w:r>
+        <w:t xml:space="preserve"> (coordY &lt; boundsYMin) </w:t>
+      </w:r>
+    </w:p>
+    <w:p>
+      <w:pPr>
+        <w:pStyle w:val="CodeBlock"/>
+      </w:pPr>
+      <w:r>
+        <w:t xml:space="preserve">    </w:t>
+      </w:r>
+      <w:r>
+        <w:rPr>
+          <w:b/>
+        </w:rPr>
+        <w:t>SET</w:t>
+      </w:r>
+      <w:r>
+        <w:t xml:space="preserve"> </w:t>
+      </w:r>
+      <w:r>
+        <w:t>coordY = boundsYMax - abs(coordY)</w:t>
+      </w:r>
+    </w:p>
+    <w:p>
+      <w:pPr>
+        <w:pStyle w:val="CodeBlock"/>
+      </w:pPr>
+      <w:r>
+        <w:rPr>
+          <w:b/>
+        </w:rPr>
+        <w:t>ELSE</w:t>
+      </w:r>
+      <w:r>
+        <w:rPr>
+          <w:b/>
+        </w:rPr>
+        <w:t xml:space="preserve"> </w:t>
+      </w:r>
+      <w:r>
+        <w:rPr>
+          <w:b/>
+        </w:rPr>
+        <w:t>IF</w:t>
+      </w:r>
+      <w:r>
+        <w:t xml:space="preserve"> (coordY &gt;= boundsYMax) </w:t>
+      </w:r>
+    </w:p>
+    <w:p>
+      <w:pPr>
+        <w:pStyle w:val="CodeBlock"/>
+      </w:pPr>
+      <w:r>
+        <w:t xml:space="preserve">    </w:t>
+      </w:r>
+      <w:r>
+        <w:rPr>
+          <w:b/>
+        </w:rPr>
+        <w:t>SET</w:t>
+      </w:r>
+      <w:r>
+        <w:t xml:space="preserve"> </w:t>
+      </w:r>
+      <w:r>
+        <w:t>coordY = coordY - boundsYMax</w:t>
+      </w:r>
+    </w:p>
+    <w:p>
+      <w:pPr>
+        <w:pStyle w:val="Heading2"/>
+        <w:spacing w:after="240"/>
+      </w:pPr>
+      <w:r>
+        <w:t>Get a block of cells</w:t>
+      </w:r>
+    </w:p>
+    <w:p>
+      <w:r>
+        <w:t xml:space="preserve">It will be </w:t>
+      </w:r>
+      <w:r>
+        <w:t xml:space="preserve">necessary </w:t>
+      </w:r>
+      <w:r>
+        <w:t>to sample blocks of cells by ants to see what lies around them.</w:t>
+      </w:r>
+    </w:p>
+    <w:p>
+      <w:pPr>
+        <w:pStyle w:val="CodeBlock"/>
+      </w:pPr>
+      <w:r>
+        <w:rPr>
+          <w:b/>
+        </w:rPr>
+        <w:t>DECLARE</w:t>
+      </w:r>
+      <w:r>
+        <w:t xml:space="preserve"> </w:t>
+      </w:r>
+      <w:r>
+        <w:t>block</w:t>
+      </w:r>
+      <w:r>
+        <w:t xml:space="preserve"> = </w:t>
+      </w:r>
+      <w:r>
+        <w:t>[]</w:t>
+      </w:r>
+    </w:p>
+    <w:p>
+      <w:pPr>
+        <w:pStyle w:val="CodeBlock"/>
+      </w:pPr>
+    </w:p>
+    <w:p>
+      <w:pPr>
+        <w:pStyle w:val="CodeBlock"/>
+      </w:pPr>
+      <w:r>
+        <w:rPr>
+          <w:b/>
+        </w:rPr>
+        <w:t>FOR</w:t>
+      </w:r>
+      <w:r>
+        <w:t xml:space="preserve"> </w:t>
+      </w:r>
+      <w:r>
+        <w:t xml:space="preserve">y = </w:t>
+      </w:r>
+      <w:r>
+        <w:t>(</w:t>
+      </w:r>
+      <w:r>
+        <w:t xml:space="preserve">coordY </w:t>
+      </w:r>
+      <w:r>
+        <w:t>–</w:t>
+      </w:r>
+      <w:r>
+        <w:t xml:space="preserve"> sizeHeight</w:t>
+      </w:r>
+      <w:r>
+        <w:t>) to</w:t>
+      </w:r>
+      <w:r>
+        <w:t xml:space="preserve"> </w:t>
+      </w:r>
+      <w:r>
+        <w:t>(</w:t>
+      </w:r>
+      <w:r>
+        <w:t>coordY + sizeHeight</w:t>
+      </w:r>
+      <w:r>
+        <w:t>)</w:t>
+      </w:r>
+    </w:p>
+    <w:p>
+      <w:pPr>
+        <w:pStyle w:val="CodeBlock"/>
+      </w:pPr>
+      <w:r>
+        <w:lastRenderedPageBreak/>
+        <w:t xml:space="preserve">    </w:t>
+      </w:r>
+      <w:r>
+        <w:rPr>
+          <w:b/>
+        </w:rPr>
+        <w:t>FOR</w:t>
+      </w:r>
+      <w:r>
+        <w:t xml:space="preserve"> x = (coordX – sizeWidth) to</w:t>
+      </w:r>
+      <w:r>
+        <w:t xml:space="preserve"> (coordX + sizeWidth</w:t>
+      </w:r>
+      <w:r>
+        <w:t>)</w:t>
+      </w:r>
+    </w:p>
+    <w:p>
+      <w:pPr>
+        <w:pStyle w:val="CodeBlock"/>
+      </w:pPr>
+      <w:r>
+        <w:t xml:space="preserve">        block.push(</w:t>
+      </w:r>
+      <w:r>
+        <w:t>[coordX, coordY]</w:t>
+      </w:r>
+      <w:r>
+        <w:t>)</w:t>
+      </w:r>
+    </w:p>
+    <w:p>
+      <w:pPr>
+        <w:pStyle w:val="CodeBlock"/>
+      </w:pPr>
+      <w:r>
+        <w:rPr>
+          <w:b/>
+        </w:rPr>
+        <w:t>RETURN</w:t>
+      </w:r>
+      <w:r>
+        <w:t xml:space="preserve"> block</w:t>
+      </w:r>
+    </w:p>
+    <w:p>
+      <w:pPr>
+        <w:pStyle w:val="Heading2"/>
+        <w:spacing w:after="240"/>
+      </w:pPr>
+      <w:r>
+        <w:t>Get a sector</w:t>
+      </w:r>
+      <w:bookmarkStart w:id="28" w:name="_GoBack"/>
+      <w:bookmarkEnd w:id="28"/>
+    </w:p>
+    <w:p>
+      <w:pPr>
+        <w:pStyle w:val="Heading2"/>
+        <w:spacing w:after="240"/>
+      </w:pPr>
       <w:r>
         <w:t xml:space="preserve">Class definitions (diagrams) and details of object behaviours and </w:t>
       </w:r>
       <w:r>
         <w:t>methods</w:t>
       </w:r>
-      <w:bookmarkEnd w:id="28"/>
+      <w:bookmarkEnd w:id="27"/>
     </w:p>
     <w:p>
       <w:pPr>
@@ -8211,8 +8892,8 @@
     <w:p>
       <w:pPr>
         <w:sectPr>
-          <w:footerReference w:type="default" r:id="rId14"/>
-          <w:footerReference w:type="first" r:id="rId15"/>
+          <w:footerReference w:type="default" r:id="rId17"/>
+          <w:footerReference w:type="first" r:id="rId18"/>
           <w:pgSz w:w="11906" w:h="16838"/>
           <w:pgMar w:top="1276" w:right="1274" w:bottom="1702" w:left="1560" w:header="708" w:footer="708" w:gutter="0"/>
           <w:cols w:space="708"/>
@@ -8231,7 +8912,7 @@
         <mc:AlternateContent>
           <mc:Choice Requires="wps">
             <w:drawing>
-              <wp:anchor distT="45720" distB="45720" distL="114300" distR="114300" simplePos="0" relativeHeight="251657728" behindDoc="0" locked="0" layoutInCell="1" allowOverlap="1" wp14:anchorId="04CF1466" wp14:editId="174E4062">
+              <wp:anchor distT="45720" distB="45720" distL="114300" distR="114300" simplePos="0" relativeHeight="251655680" behindDoc="0" locked="0" layoutInCell="1" allowOverlap="1" wp14:anchorId="04CF1466" wp14:editId="62FD61C5">
                 <wp:simplePos x="0" y="0"/>
                 <wp:positionH relativeFrom="column">
                   <wp:posOffset>6962140</wp:posOffset>
@@ -8312,11 +8993,7 @@
           </mc:Choice>
           <mc:Fallback>
             <w:pict>
-              <v:shapetype w14:anchorId="04CF1466" id="_x0000_t202" coordsize="21600,21600" o:spt="202" path="m,l,21600r21600,l21600,xe">
-                <v:stroke joinstyle="miter"/>
-                <v:path gradientshapeok="t" o:connecttype="rect"/>
-              </v:shapetype>
-              <v:shape id="Text Box 2" o:spid="_x0000_s1026" type="#_x0000_t202" style="position:absolute;left:0;text-align:left;margin-left:548.2pt;margin-top:363.8pt;width:21.75pt;height:23.25pt;z-index:251657728;visibility:visible;mso-wrap-style:square;mso-width-percent:0;mso-height-percent:0;mso-wrap-distance-left:9pt;mso-wrap-distance-top:3.6pt;mso-wrap-distance-right:9pt;mso-wrap-distance-bottom:3.6pt;mso-position-horizontal:absolute;mso-position-horizontal-relative:text;mso-position-vertical:absolute;mso-position-vertical-relative:text;mso-width-percent:0;mso-height-percent:0;mso-width-relative:margin;mso-height-relative:margin;v-text-anchor:top" o:gfxdata="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" fillcolor="#404040 [2429]" stroked="f">
+              <v:shape w14:anchorId="04CF1466" id="Text Box 2" o:spid="_x0000_s1031" type="#_x0000_t202" style="position:absolute;left:0;text-align:left;margin-left:548.2pt;margin-top:363.8pt;width:21.75pt;height:23.25pt;z-index:251655680;visibility:visible;mso-wrap-style:square;mso-width-percent:0;mso-height-percent:0;mso-wrap-distance-left:9pt;mso-wrap-distance-top:3.6pt;mso-wrap-distance-right:9pt;mso-wrap-distance-bottom:3.6pt;mso-position-horizontal:absolute;mso-position-horizontal-relative:text;mso-position-vertical:absolute;mso-position-vertical-relative:text;mso-width-percent:0;mso-height-percent:0;mso-width-relative:margin;mso-height-relative:margin;v-text-anchor:top" o:gfxdata="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" fillcolor="#404040 [2429]" stroked="f">
                 <v:textbox>
                   <w:txbxContent>
                     <w:p>
@@ -8353,7 +9030,7 @@
         <mc:AlternateContent>
           <mc:Choice Requires="wps">
             <w:drawing>
-              <wp:anchor distT="45720" distB="45720" distL="114300" distR="114300" simplePos="0" relativeHeight="251658752" behindDoc="0" locked="0" layoutInCell="1" allowOverlap="1" wp14:anchorId="3008B357" wp14:editId="58D4CBDF">
+              <wp:anchor distT="45720" distB="45720" distL="114300" distR="114300" simplePos="0" relativeHeight="251656704" behindDoc="0" locked="0" layoutInCell="1" allowOverlap="1" wp14:anchorId="3008B357" wp14:editId="2D9CA985">
                 <wp:simplePos x="0" y="0"/>
                 <wp:positionH relativeFrom="rightMargin">
                   <wp:posOffset>-657225</wp:posOffset>
@@ -8434,7 +9111,7 @@
           </mc:Choice>
           <mc:Fallback>
             <w:pict>
-              <v:shape w14:anchorId="3008B357" id="_x0000_s1027" type="#_x0000_t202" style="position:absolute;left:0;text-align:left;margin-left:-51.75pt;margin-top:168.05pt;width:21.75pt;height:23.25pt;z-index:251658752;visibility:visible;mso-wrap-style:square;mso-width-percent:0;mso-height-percent:0;mso-wrap-distance-left:9pt;mso-wrap-distance-top:3.6pt;mso-wrap-distance-right:9pt;mso-wrap-distance-bottom:3.6pt;mso-position-horizontal:absolute;mso-position-horizontal-relative:right-margin-area;mso-position-vertical:absolute;mso-position-vertical-relative:text;mso-width-percent:0;mso-height-percent:0;mso-width-relative:margin;mso-height-relative:margin;v-text-anchor:top" o:gfxdata="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" fillcolor="#404040 [2429]" stroked="f">
+              <v:shape w14:anchorId="3008B357" id="_x0000_s1032" type="#_x0000_t202" style="position:absolute;left:0;text-align:left;margin-left:-51.75pt;margin-top:168.05pt;width:21.75pt;height:23.25pt;z-index:251656704;visibility:visible;mso-wrap-style:square;mso-width-percent:0;mso-height-percent:0;mso-wrap-distance-left:9pt;mso-wrap-distance-top:3.6pt;mso-wrap-distance-right:9pt;mso-wrap-distance-bottom:3.6pt;mso-position-horizontal:absolute;mso-position-horizontal-relative:right-margin-area;mso-position-vertical:absolute;mso-position-vertical-relative:text;mso-width-percent:0;mso-height-percent:0;mso-width-relative:margin;mso-height-relative:margin;v-text-anchor:top" o:gfxdata="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" fillcolor="#404040 [2429]" stroked="f">
                 <v:textbox>
                   <w:txbxContent>
                     <w:p>
@@ -8471,7 +9148,7 @@
         <mc:AlternateContent>
           <mc:Choice Requires="wps">
             <w:drawing>
-              <wp:anchor distT="45720" distB="45720" distL="114300" distR="114300" simplePos="0" relativeHeight="251656704" behindDoc="0" locked="0" layoutInCell="1" allowOverlap="1" wp14:anchorId="769E1DD9" wp14:editId="2AEC06FE">
+              <wp:anchor distT="45720" distB="45720" distL="114300" distR="114300" simplePos="0" relativeHeight="251654656" behindDoc="0" locked="0" layoutInCell="1" allowOverlap="1" wp14:anchorId="769E1DD9" wp14:editId="6E201CD2">
                 <wp:simplePos x="0" y="0"/>
                 <wp:positionH relativeFrom="column">
                   <wp:posOffset>7115175</wp:posOffset>
@@ -8552,7 +9229,7 @@
           </mc:Choice>
           <mc:Fallback>
             <w:pict>
-              <v:shape w14:anchorId="769E1DD9" id="_x0000_s1028" type="#_x0000_t202" style="position:absolute;left:0;text-align:left;margin-left:560.25pt;margin-top:65.8pt;width:21.75pt;height:23.25pt;z-index:251656704;visibility:visible;mso-wrap-style:square;mso-width-percent:0;mso-height-percent:0;mso-wrap-distance-left:9pt;mso-wrap-distance-top:3.6pt;mso-wrap-distance-right:9pt;mso-wrap-distance-bottom:3.6pt;mso-position-horizontal:absolute;mso-position-horizontal-relative:text;mso-position-vertical:absolute;mso-position-vertical-relative:text;mso-width-percent:0;mso-height-percent:0;mso-width-relative:margin;mso-height-relative:margin;v-text-anchor:top" o:gfxdata="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" fillcolor="#404040 [2429]" stroked="f">
+              <v:shape w14:anchorId="769E1DD9" id="_x0000_s1033" type="#_x0000_t202" style="position:absolute;left:0;text-align:left;margin-left:560.25pt;margin-top:65.8pt;width:21.75pt;height:23.25pt;z-index:251654656;visibility:visible;mso-wrap-style:square;mso-width-percent:0;mso-height-percent:0;mso-wrap-distance-left:9pt;mso-wrap-distance-top:3.6pt;mso-wrap-distance-right:9pt;mso-wrap-distance-bottom:3.6pt;mso-position-horizontal:absolute;mso-position-horizontal-relative:text;mso-position-vertical:absolute;mso-position-vertical-relative:text;mso-width-percent:0;mso-height-percent:0;mso-width-relative:margin;mso-height-relative:margin;v-text-anchor:top" o:gfxdata="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" fillcolor="#404040 [2429]" stroked="f">
                 <v:textbox>
                   <w:txbxContent>
                     <w:p>
@@ -8589,7 +9266,7 @@
         <mc:AlternateContent>
           <mc:Choice Requires="wps">
             <w:drawing>
-              <wp:anchor distT="45720" distB="45720" distL="114300" distR="114300" simplePos="0" relativeHeight="251655680" behindDoc="0" locked="0" layoutInCell="1" allowOverlap="1" wp14:anchorId="3BD50D2C" wp14:editId="77673516">
+              <wp:anchor distT="45720" distB="45720" distL="114300" distR="114300" simplePos="0" relativeHeight="251653632" behindDoc="0" locked="0" layoutInCell="1" allowOverlap="1" wp14:anchorId="3BD50D2C" wp14:editId="60FE8565">
                 <wp:simplePos x="0" y="0"/>
                 <wp:positionH relativeFrom="column">
                   <wp:posOffset>5219065</wp:posOffset>
@@ -8676,7 +9353,7 @@
                                           </pic:cNvPicPr>
                                         </pic:nvPicPr>
                                         <pic:blipFill>
-                                          <a:blip r:embed="rId16">
+                                          <a:blip r:embed="rId19">
                                             <a:extLst>
                                               <a:ext uri="{28A0092B-C50C-407E-A947-70E740481C1C}">
                                                 <a14:useLocalDpi xmlns:a14="http://schemas.microsoft.com/office/drawing/2010/main" val="0"/>
@@ -8727,7 +9404,7 @@
           </mc:Choice>
           <mc:Fallback>
             <w:pict>
-              <v:shape w14:anchorId="3BD50D2C" id="_x0000_s1029" type="#_x0000_t202" style="position:absolute;left:0;text-align:left;margin-left:410.95pt;margin-top:69.8pt;width:21.75pt;height:23.25pt;z-index:251655680;visibility:visible;mso-wrap-style:square;mso-width-percent:0;mso-height-percent:0;mso-wrap-distance-left:9pt;mso-wrap-distance-top:3.6pt;mso-wrap-distance-right:9pt;mso-wrap-distance-bottom:3.6pt;mso-position-horizontal:absolute;mso-position-horizontal-relative:text;mso-position-vertical:absolute;mso-position-vertical-relative:text;mso-width-percent:0;mso-height-percent:0;mso-width-relative:margin;mso-height-relative:margin;v-text-anchor:top" o:gfxdata="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" fillcolor="#404040 [2429]" stroked="f">
+              <v:shape w14:anchorId="3BD50D2C" id="_x0000_s1034" type="#_x0000_t202" style="position:absolute;left:0;text-align:left;margin-left:410.95pt;margin-top:69.8pt;width:21.75pt;height:23.25pt;z-index:251653632;visibility:visible;mso-wrap-style:square;mso-width-percent:0;mso-height-percent:0;mso-wrap-distance-left:9pt;mso-wrap-distance-top:3.6pt;mso-wrap-distance-right:9pt;mso-wrap-distance-bottom:3.6pt;mso-position-horizontal:absolute;mso-position-horizontal-relative:text;mso-position-vertical:absolute;mso-position-vertical-relative:text;mso-width-percent:0;mso-height-percent:0;mso-width-relative:margin;mso-height-relative:margin;v-text-anchor:top" o:gfxdata="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" fillcolor="#404040 [2429]" stroked="f">
                 <v:textbox>
                   <w:txbxContent>
                     <w:p>
@@ -8773,7 +9450,7 @@
                                     </pic:cNvPicPr>
                                   </pic:nvPicPr>
                                   <pic:blipFill>
-                                    <a:blip r:embed="rId16">
+                                    <a:blip r:embed="rId19">
                                       <a:extLst>
                                         <a:ext uri="{28A0092B-C50C-407E-A947-70E740481C1C}">
                                           <a14:useLocalDpi xmlns:a14="http://schemas.microsoft.com/office/drawing/2010/main" val="0"/>
@@ -8821,7 +9498,7 @@
         <mc:AlternateContent>
           <mc:Choice Requires="wps">
             <w:drawing>
-              <wp:anchor distT="45720" distB="45720" distL="114300" distR="114300" simplePos="0" relativeHeight="251654656" behindDoc="0" locked="0" layoutInCell="1" allowOverlap="1" wp14:anchorId="4D6C809B" wp14:editId="568E9EA3">
+              <wp:anchor distT="45720" distB="45720" distL="114300" distR="114300" simplePos="0" relativeHeight="251652608" behindDoc="0" locked="0" layoutInCell="1" allowOverlap="1" wp14:anchorId="4D6C809B" wp14:editId="1F505D1E">
                 <wp:simplePos x="0" y="0"/>
                 <wp:positionH relativeFrom="column">
                   <wp:posOffset>3609340</wp:posOffset>
@@ -8902,7 +9579,7 @@
           </mc:Choice>
           <mc:Fallback>
             <w:pict>
-              <v:shape w14:anchorId="4D6C809B" id="_x0000_s1030" type="#_x0000_t202" style="position:absolute;left:0;text-align:left;margin-left:284.2pt;margin-top:389.3pt;width:21.75pt;height:23.25pt;z-index:251654656;visibility:visible;mso-wrap-style:square;mso-width-percent:0;mso-height-percent:0;mso-wrap-distance-left:9pt;mso-wrap-distance-top:3.6pt;mso-wrap-distance-right:9pt;mso-wrap-distance-bottom:3.6pt;mso-position-horizontal:absolute;mso-position-horizontal-relative:text;mso-position-vertical:absolute;mso-position-vertical-relative:text;mso-width-percent:0;mso-height-percent:0;mso-width-relative:margin;mso-height-relative:margin;v-text-anchor:top" o:gfxdata="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" fillcolor="#404040 [2429]" stroked="f">
+              <v:shape w14:anchorId="4D6C809B" id="_x0000_s1035" type="#_x0000_t202" style="position:absolute;left:0;text-align:left;margin-left:284.2pt;margin-top:389.3pt;width:21.75pt;height:23.25pt;z-index:251652608;visibility:visible;mso-wrap-style:square;mso-width-percent:0;mso-height-percent:0;mso-wrap-distance-left:9pt;mso-wrap-distance-top:3.6pt;mso-wrap-distance-right:9pt;mso-wrap-distance-bottom:3.6pt;mso-position-horizontal:absolute;mso-position-horizontal-relative:text;mso-position-vertical:absolute;mso-position-vertical-relative:text;mso-width-percent:0;mso-height-percent:0;mso-width-relative:margin;mso-height-relative:margin;v-text-anchor:top" o:gfxdata="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" fillcolor="#404040 [2429]" stroked="f">
                 <v:textbox>
                   <w:txbxContent>
                     <w:p>
@@ -8939,7 +9616,7 @@
         <mc:AlternateContent>
           <mc:Choice Requires="wps">
             <w:drawing>
-              <wp:anchor distT="45720" distB="45720" distL="114300" distR="114300" simplePos="0" relativeHeight="251653632" behindDoc="0" locked="0" layoutInCell="1" allowOverlap="1" wp14:anchorId="3868B55F" wp14:editId="2402D568">
+              <wp:anchor distT="45720" distB="45720" distL="114300" distR="114300" simplePos="0" relativeHeight="251651584" behindDoc="0" locked="0" layoutInCell="1" allowOverlap="1" wp14:anchorId="3868B55F" wp14:editId="6911112D">
                 <wp:simplePos x="0" y="0"/>
                 <wp:positionH relativeFrom="column">
                   <wp:posOffset>3847465</wp:posOffset>
@@ -9020,7 +9697,7 @@
           </mc:Choice>
           <mc:Fallback>
             <w:pict>
-              <v:shape w14:anchorId="3868B55F" id="_x0000_s1031" type="#_x0000_t202" style="position:absolute;left:0;text-align:left;margin-left:302.95pt;margin-top:87.8pt;width:21.75pt;height:23.25pt;z-index:251653632;visibility:visible;mso-wrap-style:square;mso-width-percent:0;mso-height-percent:0;mso-wrap-distance-left:9pt;mso-wrap-distance-top:3.6pt;mso-wrap-distance-right:9pt;mso-wrap-distance-bottom:3.6pt;mso-position-horizontal:absolute;mso-position-horizontal-relative:text;mso-position-vertical:absolute;mso-position-vertical-relative:text;mso-width-percent:0;mso-height-percent:0;mso-width-relative:margin;mso-height-relative:margin;v-text-anchor:top" o:gfxdata="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" fillcolor="#404040 [2429]" stroked="f">
+              <v:shape w14:anchorId="3868B55F" id="_x0000_s1036" type="#_x0000_t202" style="position:absolute;left:0;text-align:left;margin-left:302.95pt;margin-top:87.8pt;width:21.75pt;height:23.25pt;z-index:251651584;visibility:visible;mso-wrap-style:square;mso-width-percent:0;mso-height-percent:0;mso-wrap-distance-left:9pt;mso-wrap-distance-top:3.6pt;mso-wrap-distance-right:9pt;mso-wrap-distance-bottom:3.6pt;mso-position-horizontal:absolute;mso-position-horizontal-relative:text;mso-position-vertical:absolute;mso-position-vertical-relative:text;mso-width-percent:0;mso-height-percent:0;mso-width-relative:margin;mso-height-relative:margin;v-text-anchor:top" o:gfxdata="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" fillcolor="#404040 [2429]" stroked="f">
                 <v:textbox>
                   <w:txbxContent>
                     <w:p>
@@ -9057,7 +9734,7 @@
           <w:lang w:eastAsia="en-GB"/>
         </w:rPr>
         <w:drawing>
-          <wp:anchor distT="0" distB="0" distL="114300" distR="114300" simplePos="0" relativeHeight="251652608" behindDoc="1" locked="0" layoutInCell="1" allowOverlap="1" wp14:anchorId="1BC1ACBB" wp14:editId="700C5361">
+          <wp:anchor distT="0" distB="0" distL="114300" distR="114300" simplePos="0" relativeHeight="251650560" behindDoc="1" locked="0" layoutInCell="1" allowOverlap="1" wp14:anchorId="1BC1ACBB" wp14:editId="4ECCDDEA">
             <wp:simplePos x="0" y="0"/>
             <wp:positionH relativeFrom="column">
               <wp:posOffset>-562610</wp:posOffset>
@@ -9090,7 +9767,7 @@
                     </pic:cNvPicPr>
                   </pic:nvPicPr>
                   <pic:blipFill>
-                    <a:blip r:embed="rId17">
+                    <a:blip r:embed="rId20">
                       <a:extLst>
                         <a:ext uri="{28A0092B-C50C-407E-A947-70E740481C1C}">
                           <a14:useLocalDpi xmlns:a14="http://schemas.microsoft.com/office/drawing/2010/main" val="0"/>
@@ -9340,7 +10017,7 @@
                     </pic:cNvPicPr>
                   </pic:nvPicPr>
                   <pic:blipFill>
-                    <a:blip r:embed="rId18">
+                    <a:blip r:embed="rId21">
                       <a:extLst>
                         <a:ext uri="{28A0092B-C50C-407E-A947-70E740481C1C}">
                           <a14:useLocalDpi xmlns:a14="http://schemas.microsoft.com/office/drawing/2010/main" val="0"/>
@@ -10174,15 +10851,7 @@
     </w:p>
     <w:p>
       <w:r>
-        <w:t xml:space="preserve">During classes </w:t>
-      </w:r>
-      <w:proofErr w:type="gramStart"/>
-      <w:r>
-        <w:t>an</w:t>
-      </w:r>
-      <w:proofErr w:type="gramEnd"/>
-      <w:r>
-        <w:t xml:space="preserve"> IT room is available with a computer for all of the pupils.  There is little software specifically for use of biology teaching however there is lots of generic software such as web browsers available on all of the machines.</w:t>
+        <w:t>During classes an IT room is available with a computer for all of the pupils.  There is little software specifically for use of biology teaching however there is lots of generic software such as web browsers available on all of the machines.</w:t>
       </w:r>
     </w:p>
     <w:p>
@@ -10278,7 +10947,7 @@
         </w:rPr>
         <w:t xml:space="preserve">Evolution by means of </w:t>
       </w:r>
-      <w:hyperlink r:id="rId19" w:tooltip="Natural selection" w:history="1">
+      <w:hyperlink r:id="rId22" w:tooltip="Natural selection" w:history="1">
         <w:r>
           <w:rPr>
             <w:rStyle w:val="Hyperlink"/>
@@ -10403,7 +11072,7 @@
         </w:rPr>
         <w:t xml:space="preserve">The central concept of natural selection is the </w:t>
       </w:r>
-      <w:hyperlink r:id="rId20" w:tooltip="Fitness (biology)" w:history="1">
+      <w:hyperlink r:id="rId23" w:tooltip="Fitness (biology)" w:history="1">
         <w:r>
           <w:rPr>
             <w:rStyle w:val="Hyperlink"/>
@@ -10424,7 +11093,7 @@
         </w:rPr>
         <w:t xml:space="preserve"> of an organism.</w:t>
       </w:r>
-      <w:hyperlink r:id="rId21" w:anchor="cite_note-Orr-96" w:history="1">
+      <w:hyperlink r:id="rId24" w:anchor="cite_note-Orr-96" w:history="1">
         <w:r>
           <w:rPr>
             <w:rStyle w:val="Hyperlink"/>
@@ -10446,7 +11115,7 @@
         </w:rPr>
         <w:t xml:space="preserve"> Fitness is measured by an organism's ability to survive and reproduce, which determines the size of its genetic contribution to the next generation. However, fitness is not the same as the total number of offspring: instead fitness is indicated by the proportion of subsequent generations that carry an organism's genes.</w:t>
       </w:r>
-      <w:hyperlink r:id="rId22" w:anchor="cite_note-Haldane-97" w:history="1">
+      <w:hyperlink r:id="rId25" w:anchor="cite_note-Haldane-97" w:history="1">
         <w:r>
           <w:rPr>
             <w:rStyle w:val="Hyperlink"/>
@@ -10505,7 +11174,7 @@
         </w:rPr>
         <w:t xml:space="preserve">". Examples of traits that can increase fitness are enhanced survival and increased </w:t>
       </w:r>
-      <w:hyperlink r:id="rId23" w:tooltip="Fecundity" w:history="1">
+      <w:hyperlink r:id="rId26" w:tooltip="Fecundity" w:history="1">
         <w:r>
           <w:rPr>
             <w:rStyle w:val="Hyperlink"/>
@@ -10582,7 +11251,7 @@
       <w:bookmarkEnd w:id="51"/>
     </w:p>
     <w:p>
-      <w:hyperlink r:id="rId24" w:history="1">
+      <w:hyperlink r:id="rId27" w:history="1">
         <w:r>
           <w:rPr>
             <w:rStyle w:val="Hyperlink"/>
@@ -10592,7 +11261,7 @@
       </w:hyperlink>
     </w:p>
     <w:p>
-      <w:hyperlink r:id="rId25" w:history="1">
+      <w:hyperlink r:id="rId28" w:history="1">
         <w:r>
           <w:rPr>
             <w:rStyle w:val="Hyperlink"/>
@@ -10602,7 +11271,7 @@
       </w:hyperlink>
     </w:p>
     <w:p>
-      <w:hyperlink r:id="rId26" w:history="1">
+      <w:hyperlink r:id="rId29" w:history="1">
         <w:r>
           <w:rPr>
             <w:rStyle w:val="Hyperlink"/>
@@ -10612,7 +11281,7 @@
       </w:hyperlink>
     </w:p>
     <w:p>
-      <w:hyperlink r:id="rId27" w:history="1">
+      <w:hyperlink r:id="rId30" w:history="1">
         <w:r>
           <w:rPr>
             <w:rStyle w:val="Hyperlink"/>
@@ -10622,7 +11291,7 @@
       </w:hyperlink>
     </w:p>
     <w:p>
-      <w:hyperlink r:id="rId28" w:history="1">
+      <w:hyperlink r:id="rId31" w:history="1">
         <w:r>
           <w:rPr>
             <w:rStyle w:val="Hyperlink"/>
@@ -10661,7 +11330,7 @@
       </w:r>
     </w:p>
   </w:comment>
-  <w:comment w:id="14" w:author="Alex Robinson" w:date="2014-02-09T20:30:00Z" w:initials="AR">
+  <w:comment w:id="13" w:author="Alex Robinson" w:date="2014-02-09T20:30:00Z" w:initials="AR">
     <w:p>
       <w:pPr>
         <w:pStyle w:val="CommentText"/>
@@ -10682,7 +11351,7 @@
       </w:pPr>
     </w:p>
   </w:comment>
-  <w:comment w:id="21" w:author="01robinson" w:date="2013-11-22T15:53:00Z" w:initials="01robinso">
+  <w:comment w:id="20" w:author="01robinson" w:date="2013-11-22T15:53:00Z" w:initials="01robinso">
     <w:p>
       <w:pPr>
         <w:pStyle w:val="CommentText"/>
@@ -10698,7 +11367,7 @@
       </w:r>
     </w:p>
   </w:comment>
-  <w:comment w:id="25" w:author="Alex Robinson" w:date="2013-11-16T15:52:00Z" w:initials="AR">
+  <w:comment w:id="24" w:author="Alex Robinson" w:date="2013-11-16T15:52:00Z" w:initials="AR">
     <w:p>
       <w:pPr>
         <w:pStyle w:val="CommentText"/>
@@ -10726,15 +11395,7 @@
         <w:annotationRef/>
       </w:r>
       <w:r>
-        <w:t xml:space="preserve">This needs more analysis done on the reasons behind the decisions rather than a description of the picture.  Perhaps include the simulation UI and describe that as well rather </w:t>
-      </w:r>
-      <w:proofErr w:type="spellStart"/>
-      <w:r>
-        <w:t>then</w:t>
-      </w:r>
-      <w:proofErr w:type="spellEnd"/>
-      <w:r>
-        <w:t xml:space="preserve"> having it in the output section.</w:t>
+        <w:t>This needs more analysis done on the reasons behind the decisions rather than a description of the picture.  Perhaps include the simulation UI and describe that as well rather then having it in the output section.</w:t>
       </w:r>
     </w:p>
   </w:comment>
@@ -10897,7 +11558,7 @@
           <w:rPr>
             <w:noProof/>
           </w:rPr>
-          <w:t>11</w:t>
+          <w:t>18</w:t>
         </w:r>
         <w:r>
           <w:rPr>
@@ -10950,7 +11611,7 @@
           <w:rPr>
             <w:noProof/>
           </w:rPr>
-          <w:t>18</w:t>
+          <w:t>20</w:t>
         </w:r>
         <w:r>
           <w:rPr>
@@ -16901,6 +17562,141 @@
       <w:spacing w:val="10"/>
     </w:rPr>
   </w:style>
+  <w:style w:type="paragraph" w:styleId="HTMLPreformatted">
+    <w:name w:val="HTML Preformatted"/>
+    <w:basedOn w:val="Normal"/>
+    <w:link w:val="HTMLPreformattedChar"/>
+    <w:uiPriority w:val="99"/>
+    <w:semiHidden/>
+    <w:unhideWhenUsed/>
+    <w:rsid w:val="00C04867"/>
+    <w:pPr>
+      <w:tabs>
+        <w:tab w:val="left" w:pos="916"/>
+        <w:tab w:val="left" w:pos="1832"/>
+        <w:tab w:val="left" w:pos="2748"/>
+        <w:tab w:val="left" w:pos="3664"/>
+        <w:tab w:val="left" w:pos="4580"/>
+        <w:tab w:val="left" w:pos="5496"/>
+        <w:tab w:val="left" w:pos="6412"/>
+        <w:tab w:val="left" w:pos="7328"/>
+        <w:tab w:val="left" w:pos="8244"/>
+        <w:tab w:val="left" w:pos="9160"/>
+        <w:tab w:val="left" w:pos="10076"/>
+        <w:tab w:val="left" w:pos="10992"/>
+        <w:tab w:val="left" w:pos="11908"/>
+        <w:tab w:val="left" w:pos="12824"/>
+        <w:tab w:val="left" w:pos="13740"/>
+        <w:tab w:val="left" w:pos="14656"/>
+      </w:tabs>
+      <w:spacing w:after="0" w:line="240" w:lineRule="auto"/>
+      <w:jc w:val="left"/>
+    </w:pPr>
+    <w:rPr>
+      <w:rFonts w:ascii="Courier New" w:eastAsia="Times New Roman" w:hAnsi="Courier New" w:cs="Courier New"/>
+      <w:sz w:val="20"/>
+      <w:szCs w:val="20"/>
+      <w:lang w:eastAsia="en-GB"/>
+    </w:rPr>
+  </w:style>
+  <w:style w:type="character" w:customStyle="1" w:styleId="HTMLPreformattedChar">
+    <w:name w:val="HTML Preformatted Char"/>
+    <w:basedOn w:val="DefaultParagraphFont"/>
+    <w:link w:val="HTMLPreformatted"/>
+    <w:uiPriority w:val="99"/>
+    <w:semiHidden/>
+    <w:rsid w:val="00C04867"/>
+    <w:rPr>
+      <w:rFonts w:ascii="Courier New" w:eastAsia="Times New Roman" w:hAnsi="Courier New" w:cs="Courier New"/>
+      <w:sz w:val="20"/>
+      <w:szCs w:val="20"/>
+      <w:lang w:eastAsia="en-GB"/>
+    </w:rPr>
+  </w:style>
+  <w:style w:type="character" w:customStyle="1" w:styleId="nx">
+    <w:name w:val="nx"/>
+    <w:basedOn w:val="DefaultParagraphFont"/>
+    <w:rsid w:val="00C04867"/>
+  </w:style>
+  <w:style w:type="character" w:customStyle="1" w:styleId="p">
+    <w:name w:val="p"/>
+    <w:basedOn w:val="DefaultParagraphFont"/>
+    <w:rsid w:val="00C04867"/>
+  </w:style>
+  <w:style w:type="character" w:customStyle="1" w:styleId="o">
+    <w:name w:val="o"/>
+    <w:basedOn w:val="DefaultParagraphFont"/>
+    <w:rsid w:val="00C04867"/>
+  </w:style>
+  <w:style w:type="character" w:customStyle="1" w:styleId="kd">
+    <w:name w:val="kd"/>
+    <w:basedOn w:val="DefaultParagraphFont"/>
+    <w:rsid w:val="00C04867"/>
+  </w:style>
+  <w:style w:type="character" w:customStyle="1" w:styleId="k">
+    <w:name w:val="k"/>
+    <w:basedOn w:val="DefaultParagraphFont"/>
+    <w:rsid w:val="00C04867"/>
+  </w:style>
+  <w:style w:type="paragraph" w:customStyle="1" w:styleId="CodeBlock">
+    <w:name w:val="Code Block"/>
+    <w:basedOn w:val="Normal"/>
+    <w:link w:val="CodeBlockChar"/>
+    <w:qFormat/>
+    <w:rsid w:val="00C04867"/>
+    <w:pPr>
+      <w:pBdr>
+        <w:top w:val="single" w:sz="6" w:space="5" w:color="DDDDDD"/>
+        <w:left w:val="single" w:sz="6" w:space="8" w:color="DDDDDD"/>
+        <w:bottom w:val="single" w:sz="6" w:space="5" w:color="DDDDDD"/>
+        <w:right w:val="single" w:sz="6" w:space="8" w:color="DDDDDD"/>
+      </w:pBdr>
+      <w:shd w:val="clear" w:color="auto" w:fill="F8F8F8"/>
+      <w:tabs>
+        <w:tab w:val="left" w:pos="916"/>
+        <w:tab w:val="left" w:pos="1832"/>
+        <w:tab w:val="left" w:pos="2748"/>
+        <w:tab w:val="left" w:pos="3664"/>
+        <w:tab w:val="left" w:pos="4580"/>
+        <w:tab w:val="left" w:pos="5496"/>
+        <w:tab w:val="left" w:pos="6412"/>
+        <w:tab w:val="left" w:pos="7328"/>
+        <w:tab w:val="left" w:pos="8244"/>
+        <w:tab w:val="left" w:pos="9160"/>
+        <w:tab w:val="left" w:pos="10076"/>
+        <w:tab w:val="left" w:pos="10992"/>
+        <w:tab w:val="left" w:pos="11908"/>
+        <w:tab w:val="left" w:pos="12824"/>
+        <w:tab w:val="left" w:pos="13740"/>
+        <w:tab w:val="left" w:pos="14656"/>
+      </w:tabs>
+      <w:spacing w:after="0" w:line="285" w:lineRule="atLeast"/>
+      <w:jc w:val="left"/>
+    </w:pPr>
+    <w:rPr>
+      <w:rFonts w:ascii="Consolas" w:eastAsia="Times New Roman" w:hAnsi="Consolas" w:cs="Consolas"/>
+      <w:noProof/>
+      <w:color w:val="333333"/>
+      <w:sz w:val="20"/>
+      <w:szCs w:val="20"/>
+      <w:lang w:eastAsia="en-GB"/>
+    </w:rPr>
+  </w:style>
+  <w:style w:type="character" w:customStyle="1" w:styleId="CodeBlockChar">
+    <w:name w:val="Code Block Char"/>
+    <w:basedOn w:val="DefaultParagraphFont"/>
+    <w:link w:val="CodeBlock"/>
+    <w:rsid w:val="00C04867"/>
+    <w:rPr>
+      <w:rFonts w:ascii="Consolas" w:eastAsia="Times New Roman" w:hAnsi="Consolas" w:cs="Consolas"/>
+      <w:noProof/>
+      <w:color w:val="333333"/>
+      <w:sz w:val="20"/>
+      <w:szCs w:val="20"/>
+      <w:shd w:val="clear" w:color="auto" w:fill="F8F8F8"/>
+      <w:lang w:eastAsia="en-GB"/>
+    </w:rPr>
+  </w:style>
 </w:styles>
 </file>
 
@@ -17042,11 +17838,13 @@
     <w:rsid w:val="000907DF"/>
     <w:rsid w:val="0014232B"/>
     <w:rsid w:val="001C31B6"/>
+    <w:rsid w:val="0041156D"/>
     <w:rsid w:val="0050206A"/>
     <w:rsid w:val="005F7B9F"/>
     <w:rsid w:val="0060449F"/>
     <w:rsid w:val="007542A0"/>
     <w:rsid w:val="0088000C"/>
+    <w:rsid w:val="008A3B6C"/>
     <w:rsid w:val="00A03385"/>
     <w:rsid w:val="00A40609"/>
     <w:rsid w:val="00A5024C"/>
@@ -17839,7 +18637,7 @@
 </file>
 
 <file path=customXml/itemProps1.xml><?xml version="1.0" encoding="utf-8"?>
-<ds:datastoreItem xmlns:ds="http://schemas.openxmlformats.org/officeDocument/2006/customXml" ds:itemID="{55FB5136-7144-47B8-99AC-88AB96B90DF7}">
+<ds:datastoreItem xmlns:ds="http://schemas.openxmlformats.org/officeDocument/2006/customXml" ds:itemID="{B64B2DF5-5127-43D4-8DF2-F22F43007A57}">
   <ds:schemaRefs>
     <ds:schemaRef ds:uri="http://schemas.openxmlformats.org/officeDocument/2006/bibliography"/>
   </ds:schemaRefs>

</xml_diff>